<commit_message>
correzioni e aggiornamento documentazione
</commit_message>
<xml_diff>
--- a/Documentazione/Diagrammi.docx
+++ b/Documentazione/Diagrammi.docx
@@ -5,12 +5,14 @@
     <w:p>
       <w:pPr>
         <w:rPr>
+          <w:rFonts w:cstheme="minorHAnsi"/>
           <w:sz w:val="20"/>
           <w:szCs w:val="20"/>
         </w:rPr>
       </w:pPr>
       <w:r>
         <w:rPr>
+          <w:rFonts w:cstheme="minorHAnsi"/>
           <w:sz w:val="20"/>
           <w:szCs w:val="20"/>
         </w:rPr>
@@ -18,6 +20,7 @@
       </w:r>
       <w:r>
         <w:rPr>
+          <w:rFonts w:cstheme="minorHAnsi"/>
           <w:sz w:val="20"/>
           <w:szCs w:val="20"/>
         </w:rPr>
@@ -25,6 +28,7 @@
       </w:r>
       <w:r>
         <w:rPr>
+          <w:rFonts w:cstheme="minorHAnsi"/>
           <w:sz w:val="20"/>
           <w:szCs w:val="20"/>
         </w:rPr>
@@ -32,6 +36,7 @@
       </w:r>
       <w:r>
         <w:rPr>
+          <w:rFonts w:cstheme="minorHAnsi"/>
           <w:sz w:val="20"/>
           <w:szCs w:val="20"/>
         </w:rPr>
@@ -41,6 +46,7 @@
     <w:p>
       <w:pPr>
         <w:rPr>
+          <w:rFonts w:cstheme="minorHAnsi"/>
           <w:sz w:val="20"/>
           <w:szCs w:val="20"/>
         </w:rPr>
@@ -50,12 +56,14 @@
       <w:pPr>
         <w:jc w:val="center"/>
         <w:rPr>
+          <w:rFonts w:cstheme="minorHAnsi"/>
           <w:sz w:val="32"/>
           <w:szCs w:val="32"/>
         </w:rPr>
       </w:pPr>
       <w:r>
         <w:rPr>
+          <w:rFonts w:cstheme="minorHAnsi"/>
           <w:sz w:val="32"/>
           <w:szCs w:val="32"/>
         </w:rPr>
@@ -66,36 +74,42 @@
       <w:pPr>
         <w:jc w:val="center"/>
         <w:rPr>
+          <w:rFonts w:cstheme="minorHAnsi"/>
           <w:sz w:val="20"/>
           <w:szCs w:val="20"/>
         </w:rPr>
       </w:pPr>
     </w:p>
     <w:p>
-      <w:r>
+      <w:pPr>
+        <w:rPr>
+          <w:rFonts w:cstheme="minorHAnsi"/>
+        </w:rPr>
+      </w:pPr>
+      <w:r>
+        <w:rPr>
+          <w:rFonts w:cstheme="minorHAnsi"/>
+        </w:rPr>
         <w:t>MODELLO DEI CASI D’USO</w:t>
       </w:r>
     </w:p>
     <w:p>
       <w:pPr>
         <w:rPr>
-          <w:sz w:val="28"/>
-          <w:szCs w:val="28"/>
-        </w:rPr>
-      </w:pPr>
-    </w:p>
-    <w:p>
-      <w:pPr>
-        <w:rPr>
-          <w:sz w:val="28"/>
-          <w:szCs w:val="28"/>
-        </w:rPr>
-      </w:pPr>
-      <w:r>
-        <w:rPr>
+          <w:rFonts w:cstheme="minorHAnsi"/>
+        </w:rPr>
+      </w:pPr>
+    </w:p>
+    <w:p>
+      <w:pPr>
+        <w:rPr>
+          <w:rFonts w:cstheme="minorHAnsi"/>
+        </w:rPr>
+      </w:pPr>
+      <w:r>
+        <w:rPr>
+          <w:rFonts w:cstheme="minorHAnsi"/>
           <w:noProof/>
-          <w:sz w:val="28"/>
-          <w:szCs w:val="28"/>
         </w:rPr>
         <w:drawing>
           <wp:inline distT="0" distB="0" distL="0" distR="0" wp14:anchorId="78CBCFE5" wp14:editId="4CFB7E72">
@@ -141,12 +155,26 @@
       </w:r>
     </w:p>
     <w:p>
-      <w:r>
+      <w:pPr>
+        <w:rPr>
+          <w:rFonts w:cstheme="minorHAnsi"/>
+        </w:rPr>
+      </w:pPr>
+      <w:r>
+        <w:rPr>
+          <w:rFonts w:cstheme="minorHAnsi"/>
+        </w:rPr>
         <w:lastRenderedPageBreak/>
         <w:t>TEMPLATE TESTUALE DI ALCUNI CASI D’USO</w:t>
       </w:r>
     </w:p>
-    <w:p/>
+    <w:p>
+      <w:pPr>
+        <w:rPr>
+          <w:rFonts w:cstheme="minorHAnsi"/>
+        </w:rPr>
+      </w:pPr>
+    </w:p>
     <w:p>
       <w:pPr>
         <w:pStyle w:val="Paragrafoelenco"/>
@@ -155,14 +183,12 @@
           <w:numId w:val="1"/>
         </w:numPr>
         <w:rPr>
-          <w:sz w:val="20"/>
-          <w:szCs w:val="20"/>
-        </w:rPr>
-      </w:pPr>
-      <w:r>
-        <w:rPr>
-          <w:sz w:val="20"/>
-          <w:szCs w:val="20"/>
+          <w:rFonts w:cstheme="minorHAnsi"/>
+        </w:rPr>
+      </w:pPr>
+      <w:r>
+        <w:rPr>
+          <w:rFonts w:cstheme="minorHAnsi"/>
         </w:rPr>
         <w:t>ID</w:t>
       </w:r>
@@ -175,14 +201,12 @@
           <w:numId w:val="2"/>
         </w:numPr>
         <w:rPr>
-          <w:sz w:val="20"/>
-          <w:szCs w:val="20"/>
-        </w:rPr>
-      </w:pPr>
-      <w:r>
-        <w:rPr>
-          <w:sz w:val="20"/>
-          <w:szCs w:val="20"/>
+          <w:rFonts w:cstheme="minorHAnsi"/>
+        </w:rPr>
+      </w:pPr>
+      <w:r>
+        <w:rPr>
+          <w:rFonts w:cstheme="minorHAnsi"/>
         </w:rPr>
         <w:t>UC1 – Creazione account studente</w:t>
       </w:r>
@@ -195,14 +219,12 @@
           <w:numId w:val="2"/>
         </w:numPr>
         <w:rPr>
-          <w:sz w:val="20"/>
-          <w:szCs w:val="20"/>
-        </w:rPr>
-      </w:pPr>
-      <w:r>
-        <w:rPr>
-          <w:sz w:val="20"/>
-          <w:szCs w:val="20"/>
+          <w:rFonts w:cstheme="minorHAnsi"/>
+        </w:rPr>
+      </w:pPr>
+      <w:r>
+        <w:rPr>
+          <w:rFonts w:cstheme="minorHAnsi"/>
         </w:rPr>
         <w:t>ACTOR</w:t>
       </w:r>
@@ -215,14 +237,12 @@
           <w:numId w:val="2"/>
         </w:numPr>
         <w:rPr>
-          <w:sz w:val="20"/>
-          <w:szCs w:val="20"/>
-        </w:rPr>
-      </w:pPr>
-      <w:r>
-        <w:rPr>
-          <w:sz w:val="20"/>
-          <w:szCs w:val="20"/>
+          <w:rFonts w:cstheme="minorHAnsi"/>
+        </w:rPr>
+      </w:pPr>
+      <w:r>
+        <w:rPr>
+          <w:rFonts w:cstheme="minorHAnsi"/>
         </w:rPr>
         <w:t>Amministratore</w:t>
       </w:r>
@@ -235,14 +255,12 @@
           <w:numId w:val="2"/>
         </w:numPr>
         <w:rPr>
-          <w:sz w:val="20"/>
-          <w:szCs w:val="20"/>
-        </w:rPr>
-      </w:pPr>
-      <w:r>
-        <w:rPr>
-          <w:sz w:val="20"/>
-          <w:szCs w:val="20"/>
+          <w:rFonts w:cstheme="minorHAnsi"/>
+        </w:rPr>
+      </w:pPr>
+      <w:r>
+        <w:rPr>
+          <w:rFonts w:cstheme="minorHAnsi"/>
         </w:rPr>
         <w:t>PRE-CONDITION</w:t>
       </w:r>
@@ -255,14 +273,12 @@
           <w:numId w:val="2"/>
         </w:numPr>
         <w:rPr>
-          <w:sz w:val="20"/>
-          <w:szCs w:val="20"/>
-        </w:rPr>
-      </w:pPr>
-      <w:r>
-        <w:rPr>
-          <w:sz w:val="20"/>
-          <w:szCs w:val="20"/>
+          <w:rFonts w:cstheme="minorHAnsi"/>
+        </w:rPr>
+      </w:pPr>
+      <w:r>
+        <w:rPr>
+          <w:rFonts w:cstheme="minorHAnsi"/>
         </w:rPr>
         <w:t>L’amministratore ha effettuato il login alla piattaforma</w:t>
       </w:r>
@@ -275,14 +291,12 @@
           <w:numId w:val="2"/>
         </w:numPr>
         <w:rPr>
-          <w:sz w:val="20"/>
-          <w:szCs w:val="20"/>
-        </w:rPr>
-      </w:pPr>
-      <w:r>
-        <w:rPr>
-          <w:sz w:val="20"/>
-          <w:szCs w:val="20"/>
+          <w:rFonts w:cstheme="minorHAnsi"/>
+        </w:rPr>
+      </w:pPr>
+      <w:r>
+        <w:rPr>
+          <w:rFonts w:cstheme="minorHAnsi"/>
         </w:rPr>
         <w:t>MAIN SEQUENCE</w:t>
       </w:r>
@@ -295,14 +309,12 @@
           <w:numId w:val="3"/>
         </w:numPr>
         <w:rPr>
-          <w:sz w:val="20"/>
-          <w:szCs w:val="20"/>
-        </w:rPr>
-      </w:pPr>
-      <w:r>
-        <w:rPr>
-          <w:sz w:val="20"/>
-          <w:szCs w:val="20"/>
+          <w:rFonts w:cstheme="minorHAnsi"/>
+        </w:rPr>
+      </w:pPr>
+      <w:r>
+        <w:rPr>
+          <w:rFonts w:cstheme="minorHAnsi"/>
         </w:rPr>
         <w:t>Amministratore seleziona l’opzione per creare un account</w:t>
       </w:r>
@@ -315,14 +327,12 @@
           <w:numId w:val="3"/>
         </w:numPr>
         <w:rPr>
-          <w:sz w:val="20"/>
-          <w:szCs w:val="20"/>
-        </w:rPr>
-      </w:pPr>
-      <w:r>
-        <w:rPr>
-          <w:sz w:val="20"/>
-          <w:szCs w:val="20"/>
+          <w:rFonts w:cstheme="minorHAnsi"/>
+        </w:rPr>
+      </w:pPr>
+      <w:r>
+        <w:rPr>
+          <w:rFonts w:cstheme="minorHAnsi"/>
         </w:rPr>
         <w:t>Sistema apre la pagina di creazione account con il form</w:t>
       </w:r>
@@ -335,21 +345,18 @@
           <w:numId w:val="3"/>
         </w:numPr>
         <w:rPr>
-          <w:sz w:val="20"/>
-          <w:szCs w:val="20"/>
-        </w:rPr>
-      </w:pPr>
-      <w:r>
-        <w:rPr>
-          <w:sz w:val="20"/>
-          <w:szCs w:val="20"/>
+          <w:rFonts w:cstheme="minorHAnsi"/>
+        </w:rPr>
+      </w:pPr>
+      <w:r>
+        <w:rPr>
+          <w:rFonts w:cstheme="minorHAnsi"/>
         </w:rPr>
         <w:t>Amministratore inserisce dati dello studente e conferma l’operazione</w:t>
       </w:r>
       <w:r>
         <w:rPr>
-          <w:sz w:val="20"/>
-          <w:szCs w:val="20"/>
+          <w:rFonts w:cstheme="minorHAnsi"/>
         </w:rPr>
         <w:t xml:space="preserve"> di creazione</w:t>
       </w:r>
@@ -362,14 +369,12 @@
           <w:numId w:val="3"/>
         </w:numPr>
         <w:rPr>
-          <w:sz w:val="20"/>
-          <w:szCs w:val="20"/>
-        </w:rPr>
-      </w:pPr>
-      <w:r>
-        <w:rPr>
-          <w:sz w:val="20"/>
-          <w:szCs w:val="20"/>
+          <w:rFonts w:cstheme="minorHAnsi"/>
+        </w:rPr>
+      </w:pPr>
+      <w:r>
+        <w:rPr>
+          <w:rFonts w:cstheme="minorHAnsi"/>
         </w:rPr>
         <w:t>Sistema mostra un messaggio di successo</w:t>
       </w:r>
@@ -382,14 +387,12 @@
           <w:numId w:val="4"/>
         </w:numPr>
         <w:rPr>
-          <w:sz w:val="20"/>
-          <w:szCs w:val="20"/>
-        </w:rPr>
-      </w:pPr>
-      <w:r>
-        <w:rPr>
-          <w:sz w:val="20"/>
-          <w:szCs w:val="20"/>
+          <w:rFonts w:cstheme="minorHAnsi"/>
+        </w:rPr>
+      </w:pPr>
+      <w:r>
+        <w:rPr>
+          <w:rFonts w:cstheme="minorHAnsi"/>
         </w:rPr>
         <w:t>ALTERNATIVE SEQUENCE</w:t>
       </w:r>
@@ -402,14 +405,12 @@
           <w:numId w:val="5"/>
         </w:numPr>
         <w:rPr>
-          <w:sz w:val="20"/>
-          <w:szCs w:val="20"/>
-        </w:rPr>
-      </w:pPr>
-      <w:r>
-        <w:rPr>
-          <w:sz w:val="20"/>
-          <w:szCs w:val="20"/>
+          <w:rFonts w:cstheme="minorHAnsi"/>
+        </w:rPr>
+      </w:pPr>
+      <w:r>
+        <w:rPr>
+          <w:rFonts w:cstheme="minorHAnsi"/>
         </w:rPr>
         <w:t>Alcuni campi sono stati lasciati vuoti</w:t>
       </w:r>
@@ -419,14 +420,12 @@
         <w:pStyle w:val="Paragrafoelenco"/>
         <w:ind w:left="1440"/>
         <w:rPr>
-          <w:sz w:val="20"/>
-          <w:szCs w:val="20"/>
-        </w:rPr>
-      </w:pPr>
-      <w:r>
-        <w:rPr>
-          <w:sz w:val="20"/>
-          <w:szCs w:val="20"/>
+          <w:rFonts w:cstheme="minorHAnsi"/>
+        </w:rPr>
+      </w:pPr>
+      <w:r>
+        <w:rPr>
+          <w:rFonts w:cstheme="minorHAnsi"/>
         </w:rPr>
         <w:t>4a. Sistema mostra un messaggio di errore. L’esecuzione riprende da 2</w:t>
       </w:r>
@@ -439,14 +438,12 @@
           <w:numId w:val="5"/>
         </w:numPr>
         <w:rPr>
-          <w:sz w:val="20"/>
-          <w:szCs w:val="20"/>
-        </w:rPr>
-      </w:pPr>
-      <w:r>
-        <w:rPr>
-          <w:sz w:val="20"/>
-          <w:szCs w:val="20"/>
+          <w:rFonts w:cstheme="minorHAnsi"/>
+        </w:rPr>
+      </w:pPr>
+      <w:r>
+        <w:rPr>
+          <w:rFonts w:cstheme="minorHAnsi"/>
         </w:rPr>
         <w:t>L’account creato esiste già</w:t>
       </w:r>
@@ -456,14 +453,12 @@
         <w:pStyle w:val="Paragrafoelenco"/>
         <w:ind w:left="1440"/>
         <w:rPr>
-          <w:sz w:val="20"/>
-          <w:szCs w:val="20"/>
-        </w:rPr>
-      </w:pPr>
-      <w:r>
-        <w:rPr>
-          <w:sz w:val="20"/>
-          <w:szCs w:val="20"/>
+          <w:rFonts w:cstheme="minorHAnsi"/>
+        </w:rPr>
+      </w:pPr>
+      <w:r>
+        <w:rPr>
+          <w:rFonts w:cstheme="minorHAnsi"/>
         </w:rPr>
         <w:t>4a. Sistema mostra un messaggio di errore. L’esecuzione riprende da 2</w:t>
       </w:r>
@@ -476,14 +471,12 @@
           <w:numId w:val="4"/>
         </w:numPr>
         <w:rPr>
-          <w:sz w:val="20"/>
-          <w:szCs w:val="20"/>
-        </w:rPr>
-      </w:pPr>
-      <w:r>
-        <w:rPr>
-          <w:sz w:val="20"/>
-          <w:szCs w:val="20"/>
+          <w:rFonts w:cstheme="minorHAnsi"/>
+        </w:rPr>
+      </w:pPr>
+      <w:r>
+        <w:rPr>
+          <w:rFonts w:cstheme="minorHAnsi"/>
         </w:rPr>
         <w:t>POST-CONDITIONS</w:t>
       </w:r>
@@ -496,14 +489,12 @@
           <w:numId w:val="4"/>
         </w:numPr>
         <w:rPr>
-          <w:sz w:val="20"/>
-          <w:szCs w:val="20"/>
-        </w:rPr>
-      </w:pPr>
-      <w:r>
-        <w:rPr>
-          <w:sz w:val="20"/>
-          <w:szCs w:val="20"/>
+          <w:rFonts w:cstheme="minorHAnsi"/>
+        </w:rPr>
+      </w:pPr>
+      <w:r>
+        <w:rPr>
+          <w:rFonts w:cstheme="minorHAnsi"/>
         </w:rPr>
         <w:t>Nel database è presente il nuovo studente</w:t>
       </w:r>
@@ -512,8 +503,7 @@
       <w:pPr>
         <w:ind w:left="720"/>
         <w:rPr>
-          <w:sz w:val="20"/>
-          <w:szCs w:val="20"/>
+          <w:rFonts w:cstheme="minorHAnsi"/>
         </w:rPr>
       </w:pPr>
     </w:p>
@@ -521,8 +511,7 @@
       <w:pPr>
         <w:ind w:left="720"/>
         <w:rPr>
-          <w:sz w:val="20"/>
-          <w:szCs w:val="20"/>
+          <w:rFonts w:cstheme="minorHAnsi"/>
         </w:rPr>
       </w:pPr>
     </w:p>
@@ -534,14 +523,12 @@
           <w:numId w:val="1"/>
         </w:numPr>
         <w:rPr>
-          <w:sz w:val="20"/>
-          <w:szCs w:val="20"/>
-        </w:rPr>
-      </w:pPr>
-      <w:r>
-        <w:rPr>
-          <w:sz w:val="20"/>
-          <w:szCs w:val="20"/>
+          <w:rFonts w:cstheme="minorHAnsi"/>
+        </w:rPr>
+      </w:pPr>
+      <w:r>
+        <w:rPr>
+          <w:rFonts w:cstheme="minorHAnsi"/>
         </w:rPr>
         <w:t>ID</w:t>
       </w:r>
@@ -554,35 +541,18 @@
           <w:numId w:val="2"/>
         </w:numPr>
         <w:rPr>
-          <w:sz w:val="20"/>
-          <w:szCs w:val="20"/>
-        </w:rPr>
-      </w:pPr>
-      <w:r>
-        <w:rPr>
-          <w:sz w:val="20"/>
-          <w:szCs w:val="20"/>
-        </w:rPr>
-        <w:t>UC</w:t>
-      </w:r>
-      <w:r>
-        <w:rPr>
-          <w:sz w:val="20"/>
-          <w:szCs w:val="20"/>
-        </w:rPr>
-        <w:t>2</w:t>
-      </w:r>
-      <w:r>
-        <w:rPr>
-          <w:sz w:val="20"/>
-          <w:szCs w:val="20"/>
-        </w:rPr>
-        <w:t xml:space="preserve"> – </w:t>
-      </w:r>
-      <w:r>
-        <w:rPr>
-          <w:sz w:val="20"/>
-          <w:szCs w:val="20"/>
+          <w:rFonts w:cstheme="minorHAnsi"/>
+        </w:rPr>
+      </w:pPr>
+      <w:r>
+        <w:rPr>
+          <w:rFonts w:cstheme="minorHAnsi"/>
+        </w:rPr>
+        <w:t xml:space="preserve">UC2 – </w:t>
+      </w:r>
+      <w:r>
+        <w:rPr>
+          <w:rFonts w:cstheme="minorHAnsi"/>
         </w:rPr>
         <w:t>Iscrizione ad un corso</w:t>
       </w:r>
@@ -595,14 +565,12 @@
           <w:numId w:val="2"/>
         </w:numPr>
         <w:rPr>
-          <w:sz w:val="20"/>
-          <w:szCs w:val="20"/>
-        </w:rPr>
-      </w:pPr>
-      <w:r>
-        <w:rPr>
-          <w:sz w:val="20"/>
-          <w:szCs w:val="20"/>
+          <w:rFonts w:cstheme="minorHAnsi"/>
+        </w:rPr>
+      </w:pPr>
+      <w:r>
+        <w:rPr>
+          <w:rFonts w:cstheme="minorHAnsi"/>
         </w:rPr>
         <w:t>ACTOR</w:t>
       </w:r>
@@ -615,14 +583,12 @@
           <w:numId w:val="2"/>
         </w:numPr>
         <w:rPr>
-          <w:sz w:val="20"/>
-          <w:szCs w:val="20"/>
-        </w:rPr>
-      </w:pPr>
-      <w:r>
-        <w:rPr>
-          <w:sz w:val="20"/>
-          <w:szCs w:val="20"/>
+          <w:rFonts w:cstheme="minorHAnsi"/>
+        </w:rPr>
+      </w:pPr>
+      <w:r>
+        <w:rPr>
+          <w:rFonts w:cstheme="minorHAnsi"/>
         </w:rPr>
         <w:t>Studente</w:t>
       </w:r>
@@ -635,14 +601,12 @@
           <w:numId w:val="2"/>
         </w:numPr>
         <w:rPr>
-          <w:sz w:val="20"/>
-          <w:szCs w:val="20"/>
-        </w:rPr>
-      </w:pPr>
-      <w:r>
-        <w:rPr>
-          <w:sz w:val="20"/>
-          <w:szCs w:val="20"/>
+          <w:rFonts w:cstheme="minorHAnsi"/>
+        </w:rPr>
+      </w:pPr>
+      <w:r>
+        <w:rPr>
+          <w:rFonts w:cstheme="minorHAnsi"/>
         </w:rPr>
         <w:t>PRE-CONDITION</w:t>
       </w:r>
@@ -655,21 +619,18 @@
           <w:numId w:val="2"/>
         </w:numPr>
         <w:rPr>
-          <w:sz w:val="20"/>
-          <w:szCs w:val="20"/>
-        </w:rPr>
-      </w:pPr>
-      <w:r>
-        <w:rPr>
-          <w:sz w:val="20"/>
-          <w:szCs w:val="20"/>
+          <w:rFonts w:cstheme="minorHAnsi"/>
+        </w:rPr>
+      </w:pPr>
+      <w:r>
+        <w:rPr>
+          <w:rFonts w:cstheme="minorHAnsi"/>
         </w:rPr>
         <w:t>Lo studente</w:t>
       </w:r>
       <w:r>
         <w:rPr>
-          <w:sz w:val="20"/>
-          <w:szCs w:val="20"/>
+          <w:rFonts w:cstheme="minorHAnsi"/>
         </w:rPr>
         <w:t xml:space="preserve"> ha effettuato il login alla piattaforma</w:t>
       </w:r>
@@ -682,14 +643,12 @@
           <w:numId w:val="2"/>
         </w:numPr>
         <w:rPr>
-          <w:sz w:val="20"/>
-          <w:szCs w:val="20"/>
-        </w:rPr>
-      </w:pPr>
-      <w:r>
-        <w:rPr>
-          <w:sz w:val="20"/>
-          <w:szCs w:val="20"/>
+          <w:rFonts w:cstheme="minorHAnsi"/>
+        </w:rPr>
+      </w:pPr>
+      <w:r>
+        <w:rPr>
+          <w:rFonts w:cstheme="minorHAnsi"/>
         </w:rPr>
         <w:t>MAIN SEQUENCE</w:t>
       </w:r>
@@ -702,28 +661,24 @@
           <w:numId w:val="12"/>
         </w:numPr>
         <w:rPr>
-          <w:sz w:val="20"/>
-          <w:szCs w:val="20"/>
-        </w:rPr>
-      </w:pPr>
-      <w:r>
-        <w:rPr>
-          <w:sz w:val="20"/>
-          <w:szCs w:val="20"/>
+          <w:rFonts w:cstheme="minorHAnsi"/>
+        </w:rPr>
+      </w:pPr>
+      <w:r>
+        <w:rPr>
+          <w:rFonts w:cstheme="minorHAnsi"/>
         </w:rPr>
         <w:t>Studente</w:t>
       </w:r>
       <w:r>
         <w:rPr>
-          <w:sz w:val="20"/>
-          <w:szCs w:val="20"/>
+          <w:rFonts w:cstheme="minorHAnsi"/>
         </w:rPr>
         <w:t xml:space="preserve"> seleziona l’opzione per </w:t>
       </w:r>
       <w:r>
         <w:rPr>
-          <w:sz w:val="20"/>
-          <w:szCs w:val="20"/>
+          <w:rFonts w:cstheme="minorHAnsi"/>
         </w:rPr>
         <w:t>iscriversi ad un corso</w:t>
       </w:r>
@@ -736,21 +691,18 @@
           <w:numId w:val="12"/>
         </w:numPr>
         <w:rPr>
-          <w:sz w:val="20"/>
-          <w:szCs w:val="20"/>
-        </w:rPr>
-      </w:pPr>
-      <w:r>
-        <w:rPr>
-          <w:sz w:val="20"/>
-          <w:szCs w:val="20"/>
+          <w:rFonts w:cstheme="minorHAnsi"/>
+        </w:rPr>
+      </w:pPr>
+      <w:r>
+        <w:rPr>
+          <w:rFonts w:cstheme="minorHAnsi"/>
         </w:rPr>
         <w:t xml:space="preserve">Sistema apre la pagina di </w:t>
       </w:r>
       <w:r>
         <w:rPr>
-          <w:sz w:val="20"/>
-          <w:szCs w:val="20"/>
+          <w:rFonts w:cstheme="minorHAnsi"/>
         </w:rPr>
         <w:t>iscrizione ai corsi</w:t>
       </w:r>
@@ -763,42 +715,36 @@
           <w:numId w:val="12"/>
         </w:numPr>
         <w:rPr>
-          <w:sz w:val="20"/>
-          <w:szCs w:val="20"/>
-        </w:rPr>
-      </w:pPr>
-      <w:r>
-        <w:rPr>
-          <w:sz w:val="20"/>
-          <w:szCs w:val="20"/>
+          <w:rFonts w:cstheme="minorHAnsi"/>
+        </w:rPr>
+      </w:pPr>
+      <w:r>
+        <w:rPr>
+          <w:rFonts w:cstheme="minorHAnsi"/>
         </w:rPr>
         <w:t>Studente</w:t>
       </w:r>
       <w:r>
         <w:rPr>
-          <w:sz w:val="20"/>
-          <w:szCs w:val="20"/>
+          <w:rFonts w:cstheme="minorHAnsi"/>
         </w:rPr>
         <w:t xml:space="preserve"> </w:t>
       </w:r>
       <w:r>
         <w:rPr>
-          <w:sz w:val="20"/>
-          <w:szCs w:val="20"/>
+          <w:rFonts w:cstheme="minorHAnsi"/>
         </w:rPr>
         <w:t xml:space="preserve">seleziona il nome del corso d’interesse </w:t>
       </w:r>
       <w:r>
         <w:rPr>
-          <w:sz w:val="20"/>
-          <w:szCs w:val="20"/>
+          <w:rFonts w:cstheme="minorHAnsi"/>
         </w:rPr>
         <w:t>e conferma l’operazione</w:t>
       </w:r>
       <w:r>
         <w:rPr>
-          <w:sz w:val="20"/>
-          <w:szCs w:val="20"/>
+          <w:rFonts w:cstheme="minorHAnsi"/>
         </w:rPr>
         <w:t xml:space="preserve"> di iscrizione</w:t>
       </w:r>
@@ -811,14 +757,12 @@
           <w:numId w:val="12"/>
         </w:numPr>
         <w:rPr>
-          <w:sz w:val="20"/>
-          <w:szCs w:val="20"/>
-        </w:rPr>
-      </w:pPr>
-      <w:r>
-        <w:rPr>
-          <w:sz w:val="20"/>
-          <w:szCs w:val="20"/>
+          <w:rFonts w:cstheme="minorHAnsi"/>
+        </w:rPr>
+      </w:pPr>
+      <w:r>
+        <w:rPr>
+          <w:rFonts w:cstheme="minorHAnsi"/>
         </w:rPr>
         <w:t>Sistema mostra un messaggio di successo</w:t>
       </w:r>
@@ -831,14 +775,12 @@
           <w:numId w:val="4"/>
         </w:numPr>
         <w:rPr>
-          <w:sz w:val="20"/>
-          <w:szCs w:val="20"/>
-        </w:rPr>
-      </w:pPr>
-      <w:r>
-        <w:rPr>
-          <w:sz w:val="20"/>
-          <w:szCs w:val="20"/>
+          <w:rFonts w:cstheme="minorHAnsi"/>
+        </w:rPr>
+      </w:pPr>
+      <w:r>
+        <w:rPr>
+          <w:rFonts w:cstheme="minorHAnsi"/>
         </w:rPr>
         <w:t>ALTERNATIVE SEQUENCE</w:t>
       </w:r>
@@ -851,14 +793,12 @@
           <w:numId w:val="9"/>
         </w:numPr>
         <w:rPr>
-          <w:sz w:val="20"/>
-          <w:szCs w:val="20"/>
-        </w:rPr>
-      </w:pPr>
-      <w:r>
-        <w:rPr>
-          <w:sz w:val="20"/>
-          <w:szCs w:val="20"/>
+          <w:rFonts w:cstheme="minorHAnsi"/>
+        </w:rPr>
+      </w:pPr>
+      <w:r>
+        <w:rPr>
+          <w:rFonts w:cstheme="minorHAnsi"/>
         </w:rPr>
         <w:t>Lo studente è già iscritto al corso selezionato</w:t>
       </w:r>
@@ -868,14 +808,12 @@
         <w:pStyle w:val="Paragrafoelenco"/>
         <w:ind w:left="1440"/>
         <w:rPr>
-          <w:sz w:val="20"/>
-          <w:szCs w:val="20"/>
-        </w:rPr>
-      </w:pPr>
-      <w:r>
-        <w:rPr>
-          <w:sz w:val="20"/>
-          <w:szCs w:val="20"/>
+          <w:rFonts w:cstheme="minorHAnsi"/>
+        </w:rPr>
+      </w:pPr>
+      <w:r>
+        <w:rPr>
+          <w:rFonts w:cstheme="minorHAnsi"/>
         </w:rPr>
         <w:t>4a. Sistema mostra un messaggio di errore. L’esecuzione riprende da 2</w:t>
       </w:r>
@@ -888,14 +826,12 @@
           <w:numId w:val="4"/>
         </w:numPr>
         <w:rPr>
-          <w:sz w:val="20"/>
-          <w:szCs w:val="20"/>
-        </w:rPr>
-      </w:pPr>
-      <w:r>
-        <w:rPr>
-          <w:sz w:val="20"/>
-          <w:szCs w:val="20"/>
+          <w:rFonts w:cstheme="minorHAnsi"/>
+        </w:rPr>
+      </w:pPr>
+      <w:r>
+        <w:rPr>
+          <w:rFonts w:cstheme="minorHAnsi"/>
         </w:rPr>
         <w:t>POST-CONDITIONS</w:t>
       </w:r>
@@ -908,21 +844,18 @@
           <w:numId w:val="4"/>
         </w:numPr>
         <w:rPr>
-          <w:sz w:val="20"/>
-          <w:szCs w:val="20"/>
-        </w:rPr>
-      </w:pPr>
-      <w:r>
-        <w:rPr>
-          <w:sz w:val="20"/>
-          <w:szCs w:val="20"/>
+          <w:rFonts w:cstheme="minorHAnsi"/>
+        </w:rPr>
+      </w:pPr>
+      <w:r>
+        <w:rPr>
+          <w:rFonts w:cstheme="minorHAnsi"/>
         </w:rPr>
         <w:t xml:space="preserve">Nel database è presente </w:t>
       </w:r>
       <w:r>
         <w:rPr>
-          <w:sz w:val="20"/>
-          <w:szCs w:val="20"/>
+          <w:rFonts w:cstheme="minorHAnsi"/>
         </w:rPr>
         <w:t>la nuova iscrizione al corso dello studente</w:t>
       </w:r>
@@ -931,57 +864,103 @@
       <w:pPr>
         <w:ind w:left="720"/>
         <w:rPr>
-          <w:sz w:val="20"/>
-          <w:szCs w:val="20"/>
-        </w:rPr>
-      </w:pPr>
-    </w:p>
-    <w:p>
-      <w:pPr>
-        <w:rPr>
-          <w:sz w:val="20"/>
-          <w:szCs w:val="20"/>
-        </w:rPr>
-      </w:pPr>
-    </w:p>
-    <w:p/>
-    <w:p/>
-    <w:p/>
-    <w:p/>
-    <w:p/>
-    <w:p/>
-    <w:p/>
-    <w:p/>
-    <w:p/>
-    <w:p/>
-    <w:p/>
-    <w:p/>
-    <w:p/>
-    <w:p/>
-    <w:p/>
-    <w:p>
-      <w:pPr>
-        <w:rPr>
-          <w:sz w:val="28"/>
-          <w:szCs w:val="28"/>
-        </w:rPr>
-      </w:pPr>
-      <w:r>
+          <w:rFonts w:cstheme="minorHAnsi"/>
+        </w:rPr>
+      </w:pPr>
+    </w:p>
+    <w:p>
+      <w:pPr>
+        <w:rPr>
+          <w:rFonts w:cstheme="minorHAnsi"/>
+        </w:rPr>
+      </w:pPr>
+    </w:p>
+    <w:p>
+      <w:pPr>
+        <w:rPr>
+          <w:rFonts w:cstheme="minorHAnsi"/>
+        </w:rPr>
+      </w:pPr>
+    </w:p>
+    <w:p>
+      <w:pPr>
+        <w:rPr>
+          <w:rFonts w:cstheme="minorHAnsi"/>
+        </w:rPr>
+      </w:pPr>
+    </w:p>
+    <w:p>
+      <w:pPr>
+        <w:rPr>
+          <w:rFonts w:cstheme="minorHAnsi"/>
+        </w:rPr>
+      </w:pPr>
+    </w:p>
+    <w:p>
+      <w:pPr>
+        <w:rPr>
+          <w:rFonts w:cstheme="minorHAnsi"/>
+        </w:rPr>
+      </w:pPr>
+    </w:p>
+    <w:p>
+      <w:pPr>
+        <w:rPr>
+          <w:rFonts w:cstheme="minorHAnsi"/>
+        </w:rPr>
+      </w:pPr>
+    </w:p>
+    <w:p>
+      <w:pPr>
+        <w:rPr>
+          <w:rFonts w:cstheme="minorHAnsi"/>
+        </w:rPr>
+      </w:pPr>
+    </w:p>
+    <w:p>
+      <w:pPr>
+        <w:rPr>
+          <w:rFonts w:cstheme="minorHAnsi"/>
+        </w:rPr>
+      </w:pPr>
+    </w:p>
+    <w:p>
+      <w:pPr>
+        <w:rPr>
+          <w:rFonts w:cstheme="minorHAnsi"/>
+        </w:rPr>
+      </w:pPr>
+      <w:r>
+        <w:rPr>
+          <w:rFonts w:cstheme="minorHAnsi"/>
+        </w:rPr>
         <w:lastRenderedPageBreak/>
         <w:t>MODELLO DI DOMINIO</w:t>
       </w:r>
     </w:p>
-    <w:p/>
-    <w:p>
-      <w:r>
-        <w:rPr>
+    <w:p>
+      <w:pPr>
+        <w:rPr>
+          <w:rFonts w:cstheme="minorHAnsi"/>
+        </w:rPr>
+      </w:pPr>
+    </w:p>
+    <w:p>
+      <w:pPr>
+        <w:rPr>
+          <w:rFonts w:cstheme="minorHAnsi"/>
+        </w:rPr>
+      </w:pPr>
+      <w:r>
+        <w:rPr>
+          <w:rFonts w:cstheme="minorHAnsi"/>
           <w:noProof/>
         </w:rPr>
         <w:drawing>
-          <wp:inline distT="0" distB="0" distL="0" distR="0" wp14:anchorId="051BB8FD" wp14:editId="42BB5960">
-            <wp:extent cx="4648200" cy="3505200"/>
-            <wp:effectExtent l="0" t="0" r="0" b="0"/>
-            <wp:docPr id="2" name="Immagine 2"/>
+          <wp:inline distT="0" distB="0" distL="0" distR="0" wp14:anchorId="78394860" wp14:editId="37EA5E42">
+            <wp:extent cx="5623034" cy="4254862"/>
+            <wp:effectExtent l="0" t="0" r="3175" b="0"/>
+            <wp:docPr id="3" name="Immagine 3"/>
             <wp:cNvGraphicFramePr>
               <a:graphicFrameLocks xmlns:a="http://schemas.openxmlformats.org/drawingml/2006/main" noChangeAspect="1"/>
             </wp:cNvGraphicFramePr>
@@ -989,7 +968,7 @@
               <a:graphicData uri="http://schemas.openxmlformats.org/drawingml/2006/picture">
                 <pic:pic xmlns:pic="http://schemas.openxmlformats.org/drawingml/2006/picture">
                   <pic:nvPicPr>
-                    <pic:cNvPr id="2" name="Immagine 2"/>
+                    <pic:cNvPr id="3" name="Immagine 3"/>
                     <pic:cNvPicPr/>
                   </pic:nvPicPr>
                   <pic:blipFill>
@@ -1007,7 +986,7 @@
                   <pic:spPr>
                     <a:xfrm>
                       <a:off x="0" y="0"/>
-                      <a:ext cx="4648200" cy="3505200"/>
+                      <a:ext cx="5669381" cy="4289932"/>
                     </a:xfrm>
                     <a:prstGeom prst="rect">
                       <a:avLst/>
@@ -1020,15 +999,47 @@
         </w:drawing>
       </w:r>
     </w:p>
-    <w:p/>
-    <w:p/>
-    <w:p/>
-    <w:p>
-      <w:r>
+    <w:p>
+      <w:pPr>
+        <w:rPr>
+          <w:rFonts w:cstheme="minorHAnsi"/>
+        </w:rPr>
+      </w:pPr>
+    </w:p>
+    <w:p>
+      <w:pPr>
+        <w:rPr>
+          <w:rFonts w:cstheme="minorHAnsi"/>
+        </w:rPr>
+      </w:pPr>
+    </w:p>
+    <w:p>
+      <w:pPr>
+        <w:rPr>
+          <w:rFonts w:cstheme="minorHAnsi"/>
+        </w:rPr>
+      </w:pPr>
+    </w:p>
+    <w:p>
+      <w:pPr>
+        <w:rPr>
+          <w:rFonts w:cstheme="minorHAnsi"/>
+        </w:rPr>
+      </w:pPr>
+      <w:r>
+        <w:rPr>
+          <w:rFonts w:cstheme="minorHAnsi"/>
+        </w:rPr>
         <w:t>GLOSSARIO</w:t>
       </w:r>
     </w:p>
-    <w:p/>
+    <w:p>
+      <w:pPr>
+        <w:rPr>
+          <w:rFonts w:cstheme="minorHAnsi"/>
+        </w:rPr>
+      </w:pPr>
+    </w:p>
     <w:tbl>
       <w:tblPr>
         <w:tblW w:w="10131" w:type="dxa"/>
@@ -1074,14 +1085,16 @@
               <w:spacing w:line="240" w:lineRule="auto"/>
               <w:ind w:left="100" w:right="100"/>
               <w:rPr>
-                <w:sz w:val="20"/>
-                <w:szCs w:val="20"/>
+                <w:rFonts w:asciiTheme="minorHAnsi" w:hAnsiTheme="minorHAnsi" w:cstheme="minorHAnsi"/>
+                <w:sz w:val="24"/>
+                <w:szCs w:val="24"/>
               </w:rPr>
             </w:pPr>
             <w:r>
               <w:rPr>
-                <w:sz w:val="20"/>
-                <w:szCs w:val="20"/>
+                <w:rFonts w:asciiTheme="minorHAnsi" w:hAnsiTheme="minorHAnsi" w:cstheme="minorHAnsi"/>
+                <w:sz w:val="24"/>
+                <w:szCs w:val="24"/>
               </w:rPr>
               <w:t>TERMINE</w:t>
             </w:r>
@@ -1109,14 +1122,16 @@
               <w:spacing w:line="240" w:lineRule="auto"/>
               <w:ind w:left="100" w:right="100"/>
               <w:rPr>
-                <w:sz w:val="20"/>
-                <w:szCs w:val="20"/>
+                <w:rFonts w:asciiTheme="minorHAnsi" w:hAnsiTheme="minorHAnsi" w:cstheme="minorHAnsi"/>
+                <w:sz w:val="24"/>
+                <w:szCs w:val="24"/>
               </w:rPr>
             </w:pPr>
             <w:r>
               <w:rPr>
-                <w:sz w:val="20"/>
-                <w:szCs w:val="20"/>
+                <w:rFonts w:asciiTheme="minorHAnsi" w:hAnsiTheme="minorHAnsi" w:cstheme="minorHAnsi"/>
+                <w:sz w:val="24"/>
+                <w:szCs w:val="24"/>
               </w:rPr>
               <w:t>DESCRIZIONE</w:t>
             </w:r>
@@ -1149,14 +1164,16 @@
               <w:spacing w:line="240" w:lineRule="auto"/>
               <w:ind w:left="100" w:right="100"/>
               <w:rPr>
-                <w:sz w:val="20"/>
-                <w:szCs w:val="20"/>
+                <w:rFonts w:asciiTheme="minorHAnsi" w:hAnsiTheme="minorHAnsi" w:cstheme="minorHAnsi"/>
+                <w:sz w:val="24"/>
+                <w:szCs w:val="24"/>
               </w:rPr>
             </w:pPr>
             <w:r>
               <w:rPr>
-                <w:sz w:val="20"/>
-                <w:szCs w:val="20"/>
+                <w:rFonts w:asciiTheme="minorHAnsi" w:hAnsiTheme="minorHAnsi" w:cstheme="minorHAnsi"/>
+                <w:sz w:val="24"/>
+                <w:szCs w:val="24"/>
               </w:rPr>
               <w:t>Amministratore</w:t>
             </w:r>
@@ -1184,28 +1201,24 @@
               <w:spacing w:line="240" w:lineRule="auto"/>
               <w:ind w:left="100" w:right="100"/>
               <w:rPr>
-                <w:sz w:val="20"/>
-                <w:szCs w:val="20"/>
+                <w:rFonts w:asciiTheme="minorHAnsi" w:hAnsiTheme="minorHAnsi" w:cstheme="minorHAnsi"/>
+                <w:sz w:val="24"/>
+                <w:szCs w:val="24"/>
               </w:rPr>
             </w:pPr>
             <w:r>
               <w:rPr>
-                <w:sz w:val="20"/>
-                <w:szCs w:val="20"/>
-              </w:rPr>
-              <w:t xml:space="preserve">Utente </w:t>
-            </w:r>
-            <w:r>
-              <w:rPr>
-                <w:sz w:val="20"/>
-                <w:szCs w:val="20"/>
-              </w:rPr>
-              <w:t>Amministratore che gestisce la piattaforma</w:t>
-            </w:r>
-            <w:r>
-              <w:rPr>
-                <w:sz w:val="20"/>
-                <w:szCs w:val="20"/>
+                <w:rFonts w:asciiTheme="minorHAnsi" w:hAnsiTheme="minorHAnsi" w:cstheme="minorHAnsi"/>
+                <w:sz w:val="24"/>
+                <w:szCs w:val="24"/>
+              </w:rPr>
+              <w:t>Utente Amministratore che gestisce la piattaforma</w:t>
+            </w:r>
+            <w:r>
+              <w:rPr>
+                <w:rFonts w:asciiTheme="minorHAnsi" w:hAnsiTheme="minorHAnsi" w:cstheme="minorHAnsi"/>
+                <w:sz w:val="24"/>
+                <w:szCs w:val="24"/>
               </w:rPr>
               <w:t>. Si occupa degli account degli altri utenti.</w:t>
             </w:r>
@@ -1238,14 +1251,16 @@
               <w:spacing w:line="240" w:lineRule="auto"/>
               <w:ind w:left="100" w:right="100"/>
               <w:rPr>
-                <w:sz w:val="20"/>
-                <w:szCs w:val="20"/>
+                <w:rFonts w:asciiTheme="minorHAnsi" w:hAnsiTheme="minorHAnsi" w:cstheme="minorHAnsi"/>
+                <w:sz w:val="24"/>
+                <w:szCs w:val="24"/>
               </w:rPr>
             </w:pPr>
             <w:r>
               <w:rPr>
-                <w:sz w:val="20"/>
-                <w:szCs w:val="20"/>
+                <w:rFonts w:asciiTheme="minorHAnsi" w:hAnsiTheme="minorHAnsi" w:cstheme="minorHAnsi"/>
+                <w:sz w:val="24"/>
+                <w:szCs w:val="24"/>
               </w:rPr>
               <w:t>Corso</w:t>
             </w:r>
@@ -1273,35 +1288,40 @@
               <w:spacing w:line="240" w:lineRule="auto"/>
               <w:ind w:left="100" w:right="100"/>
               <w:rPr>
-                <w:sz w:val="20"/>
-                <w:szCs w:val="20"/>
+                <w:rFonts w:asciiTheme="minorHAnsi" w:hAnsiTheme="minorHAnsi" w:cstheme="minorHAnsi"/>
+                <w:sz w:val="24"/>
+                <w:szCs w:val="24"/>
               </w:rPr>
             </w:pPr>
             <w:r>
               <w:rPr>
-                <w:sz w:val="20"/>
-                <w:szCs w:val="20"/>
+                <w:rFonts w:asciiTheme="minorHAnsi" w:hAnsiTheme="minorHAnsi" w:cstheme="minorHAnsi"/>
+                <w:sz w:val="24"/>
+                <w:szCs w:val="24"/>
               </w:rPr>
               <w:t xml:space="preserve">Serie di lezioni </w:t>
             </w:r>
             <w:r>
               <w:rPr>
-                <w:sz w:val="20"/>
-                <w:szCs w:val="20"/>
+                <w:rFonts w:asciiTheme="minorHAnsi" w:hAnsiTheme="minorHAnsi" w:cstheme="minorHAnsi"/>
+                <w:sz w:val="24"/>
+                <w:szCs w:val="24"/>
               </w:rPr>
               <w:t xml:space="preserve">di una </w:t>
             </w:r>
             <w:r>
               <w:rPr>
-                <w:sz w:val="20"/>
-                <w:szCs w:val="20"/>
+                <w:rFonts w:asciiTheme="minorHAnsi" w:hAnsiTheme="minorHAnsi" w:cstheme="minorHAnsi"/>
+                <w:sz w:val="24"/>
+                <w:szCs w:val="24"/>
               </w:rPr>
               <w:t>disciplina</w:t>
             </w:r>
             <w:r>
               <w:rPr>
-                <w:sz w:val="20"/>
-                <w:szCs w:val="20"/>
+                <w:rFonts w:asciiTheme="minorHAnsi" w:hAnsiTheme="minorHAnsi" w:cstheme="minorHAnsi"/>
+                <w:sz w:val="24"/>
+                <w:szCs w:val="24"/>
               </w:rPr>
               <w:t xml:space="preserve"> tenute da un Docente.</w:t>
             </w:r>
@@ -1334,14 +1354,16 @@
               <w:spacing w:line="240" w:lineRule="auto"/>
               <w:ind w:left="100" w:right="100"/>
               <w:rPr>
-                <w:sz w:val="20"/>
-                <w:szCs w:val="20"/>
+                <w:rFonts w:asciiTheme="minorHAnsi" w:hAnsiTheme="minorHAnsi" w:cstheme="minorHAnsi"/>
+                <w:sz w:val="24"/>
+                <w:szCs w:val="24"/>
               </w:rPr>
             </w:pPr>
             <w:r>
               <w:rPr>
-                <w:sz w:val="20"/>
-                <w:szCs w:val="20"/>
+                <w:rFonts w:asciiTheme="minorHAnsi" w:hAnsiTheme="minorHAnsi" w:cstheme="minorHAnsi"/>
+                <w:sz w:val="24"/>
+                <w:szCs w:val="24"/>
               </w:rPr>
               <w:t>Docente</w:t>
             </w:r>
@@ -1369,63 +1391,72 @@
               <w:spacing w:line="240" w:lineRule="auto"/>
               <w:ind w:left="100" w:right="100"/>
               <w:rPr>
-                <w:sz w:val="20"/>
-                <w:szCs w:val="20"/>
+                <w:rFonts w:asciiTheme="minorHAnsi" w:hAnsiTheme="minorHAnsi" w:cstheme="minorHAnsi"/>
+                <w:sz w:val="24"/>
+                <w:szCs w:val="24"/>
               </w:rPr>
             </w:pPr>
             <w:r>
               <w:rPr>
-                <w:sz w:val="20"/>
-                <w:szCs w:val="20"/>
+                <w:rFonts w:asciiTheme="minorHAnsi" w:hAnsiTheme="minorHAnsi" w:cstheme="minorHAnsi"/>
+                <w:sz w:val="24"/>
+                <w:szCs w:val="24"/>
               </w:rPr>
               <w:t xml:space="preserve">Utente </w:t>
             </w:r>
             <w:r>
               <w:rPr>
-                <w:sz w:val="20"/>
-                <w:szCs w:val="20"/>
+                <w:rFonts w:asciiTheme="minorHAnsi" w:hAnsiTheme="minorHAnsi" w:cstheme="minorHAnsi"/>
+                <w:sz w:val="24"/>
+                <w:szCs w:val="24"/>
               </w:rPr>
               <w:t xml:space="preserve">Docente. Si occupa della gestione dei suoi </w:t>
             </w:r>
             <w:r>
               <w:rPr>
-                <w:sz w:val="20"/>
-                <w:szCs w:val="20"/>
+                <w:rFonts w:asciiTheme="minorHAnsi" w:hAnsiTheme="minorHAnsi" w:cstheme="minorHAnsi"/>
+                <w:sz w:val="24"/>
+                <w:szCs w:val="24"/>
               </w:rPr>
               <w:t>C</w:t>
             </w:r>
             <w:r>
               <w:rPr>
-                <w:sz w:val="20"/>
-                <w:szCs w:val="20"/>
+                <w:rFonts w:asciiTheme="minorHAnsi" w:hAnsiTheme="minorHAnsi" w:cstheme="minorHAnsi"/>
+                <w:sz w:val="24"/>
+                <w:szCs w:val="24"/>
               </w:rPr>
               <w:t xml:space="preserve">orsi, </w:t>
             </w:r>
             <w:r>
               <w:rPr>
-                <w:sz w:val="20"/>
-                <w:szCs w:val="20"/>
+                <w:rFonts w:asciiTheme="minorHAnsi" w:hAnsiTheme="minorHAnsi" w:cstheme="minorHAnsi"/>
+                <w:sz w:val="24"/>
+                <w:szCs w:val="24"/>
               </w:rPr>
               <w:t>E</w:t>
             </w:r>
             <w:r>
               <w:rPr>
-                <w:sz w:val="20"/>
-                <w:szCs w:val="20"/>
+                <w:rFonts w:asciiTheme="minorHAnsi" w:hAnsiTheme="minorHAnsi" w:cstheme="minorHAnsi"/>
+                <w:sz w:val="24"/>
+                <w:szCs w:val="24"/>
               </w:rPr>
               <w:t xml:space="preserve">sami e </w:t>
             </w:r>
             <w:r>
               <w:rPr>
-                <w:sz w:val="20"/>
-                <w:szCs w:val="20"/>
+                <w:rFonts w:asciiTheme="minorHAnsi" w:hAnsiTheme="minorHAnsi" w:cstheme="minorHAnsi"/>
+                <w:sz w:val="24"/>
+                <w:szCs w:val="24"/>
               </w:rPr>
               <w:t>V</w:t>
             </w:r>
             <w:r>
               <w:rPr>
-                <w:sz w:val="20"/>
-                <w:szCs w:val="20"/>
+                <w:rFonts w:asciiTheme="minorHAnsi" w:hAnsiTheme="minorHAnsi" w:cstheme="minorHAnsi"/>
+                <w:sz w:val="24"/>
+                <w:szCs w:val="24"/>
               </w:rPr>
               <w:t>oti.</w:t>
             </w:r>
@@ -1458,14 +1489,16 @@
               <w:spacing w:line="240" w:lineRule="auto"/>
               <w:ind w:left="100" w:right="100"/>
               <w:rPr>
-                <w:sz w:val="20"/>
-                <w:szCs w:val="20"/>
+                <w:rFonts w:asciiTheme="minorHAnsi" w:hAnsiTheme="minorHAnsi" w:cstheme="minorHAnsi"/>
+                <w:sz w:val="24"/>
+                <w:szCs w:val="24"/>
               </w:rPr>
             </w:pPr>
             <w:r>
               <w:rPr>
-                <w:sz w:val="20"/>
-                <w:szCs w:val="20"/>
+                <w:rFonts w:asciiTheme="minorHAnsi" w:hAnsiTheme="minorHAnsi" w:cstheme="minorHAnsi"/>
+                <w:sz w:val="24"/>
+                <w:szCs w:val="24"/>
               </w:rPr>
               <w:t>Esame</w:t>
             </w:r>
@@ -1493,35 +1526,40 @@
               <w:spacing w:line="240" w:lineRule="auto"/>
               <w:ind w:left="100" w:right="100"/>
               <w:rPr>
-                <w:sz w:val="20"/>
-                <w:szCs w:val="20"/>
+                <w:rFonts w:asciiTheme="minorHAnsi" w:hAnsiTheme="minorHAnsi" w:cstheme="minorHAnsi"/>
+                <w:sz w:val="24"/>
+                <w:szCs w:val="24"/>
               </w:rPr>
             </w:pPr>
             <w:r>
               <w:rPr>
-                <w:sz w:val="20"/>
-                <w:szCs w:val="20"/>
+                <w:rFonts w:asciiTheme="minorHAnsi" w:hAnsiTheme="minorHAnsi" w:cstheme="minorHAnsi"/>
+                <w:sz w:val="24"/>
+                <w:szCs w:val="24"/>
               </w:rPr>
               <w:t xml:space="preserve">Prova sostenuta dagli </w:t>
             </w:r>
             <w:r>
               <w:rPr>
-                <w:sz w:val="20"/>
-                <w:szCs w:val="20"/>
+                <w:rFonts w:asciiTheme="minorHAnsi" w:hAnsiTheme="minorHAnsi" w:cstheme="minorHAnsi"/>
+                <w:sz w:val="24"/>
+                <w:szCs w:val="24"/>
               </w:rPr>
               <w:t>S</w:t>
             </w:r>
             <w:r>
               <w:rPr>
-                <w:sz w:val="20"/>
-                <w:szCs w:val="20"/>
+                <w:rFonts w:asciiTheme="minorHAnsi" w:hAnsiTheme="minorHAnsi" w:cstheme="minorHAnsi"/>
+                <w:sz w:val="24"/>
+                <w:szCs w:val="24"/>
               </w:rPr>
               <w:t>tudenti</w:t>
             </w:r>
             <w:r>
               <w:rPr>
-                <w:sz w:val="20"/>
-                <w:szCs w:val="20"/>
+                <w:rFonts w:asciiTheme="minorHAnsi" w:hAnsiTheme="minorHAnsi" w:cstheme="minorHAnsi"/>
+                <w:sz w:val="24"/>
+                <w:szCs w:val="24"/>
               </w:rPr>
               <w:t>, associata ad un Corso.</w:t>
             </w:r>
@@ -1554,14 +1592,16 @@
               <w:spacing w:line="240" w:lineRule="auto"/>
               <w:ind w:left="100" w:right="100"/>
               <w:rPr>
-                <w:sz w:val="20"/>
-                <w:szCs w:val="20"/>
+                <w:rFonts w:asciiTheme="minorHAnsi" w:hAnsiTheme="minorHAnsi" w:cstheme="minorHAnsi"/>
+                <w:sz w:val="24"/>
+                <w:szCs w:val="24"/>
               </w:rPr>
             </w:pPr>
             <w:r>
               <w:rPr>
-                <w:sz w:val="20"/>
-                <w:szCs w:val="20"/>
+                <w:rFonts w:asciiTheme="minorHAnsi" w:hAnsiTheme="minorHAnsi" w:cstheme="minorHAnsi"/>
+                <w:sz w:val="24"/>
+                <w:szCs w:val="24"/>
               </w:rPr>
               <w:t>Segreteria</w:t>
             </w:r>
@@ -1589,70 +1629,80 @@
               <w:spacing w:line="240" w:lineRule="auto"/>
               <w:ind w:left="100" w:right="100"/>
               <w:rPr>
-                <w:sz w:val="20"/>
-                <w:szCs w:val="20"/>
+                <w:rFonts w:asciiTheme="minorHAnsi" w:hAnsiTheme="minorHAnsi" w:cstheme="minorHAnsi"/>
+                <w:sz w:val="24"/>
+                <w:szCs w:val="24"/>
               </w:rPr>
             </w:pPr>
             <w:r>
               <w:rPr>
-                <w:sz w:val="20"/>
-                <w:szCs w:val="20"/>
+                <w:rFonts w:asciiTheme="minorHAnsi" w:hAnsiTheme="minorHAnsi" w:cstheme="minorHAnsi"/>
+                <w:sz w:val="24"/>
+                <w:szCs w:val="24"/>
               </w:rPr>
               <w:t>Utente</w:t>
             </w:r>
             <w:r>
               <w:rPr>
-                <w:sz w:val="20"/>
-                <w:szCs w:val="20"/>
+                <w:rFonts w:asciiTheme="minorHAnsi" w:hAnsiTheme="minorHAnsi" w:cstheme="minorHAnsi"/>
+                <w:sz w:val="24"/>
+                <w:szCs w:val="24"/>
               </w:rPr>
               <w:t xml:space="preserve"> Segreteria. Si occupa</w:t>
             </w:r>
             <w:r>
               <w:rPr>
-                <w:sz w:val="20"/>
-                <w:szCs w:val="20"/>
+                <w:rFonts w:asciiTheme="minorHAnsi" w:hAnsiTheme="minorHAnsi" w:cstheme="minorHAnsi"/>
+                <w:sz w:val="24"/>
+                <w:szCs w:val="24"/>
               </w:rPr>
               <w:t xml:space="preserve"> </w:t>
             </w:r>
             <w:r>
               <w:rPr>
-                <w:sz w:val="20"/>
-                <w:szCs w:val="20"/>
+                <w:rFonts w:asciiTheme="minorHAnsi" w:hAnsiTheme="minorHAnsi" w:cstheme="minorHAnsi"/>
+                <w:sz w:val="24"/>
+                <w:szCs w:val="24"/>
               </w:rPr>
               <w:t xml:space="preserve">della gestione dei </w:t>
             </w:r>
             <w:r>
               <w:rPr>
-                <w:sz w:val="20"/>
-                <w:szCs w:val="20"/>
+                <w:rFonts w:asciiTheme="minorHAnsi" w:hAnsiTheme="minorHAnsi" w:cstheme="minorHAnsi"/>
+                <w:sz w:val="24"/>
+                <w:szCs w:val="24"/>
               </w:rPr>
               <w:t>V</w:t>
             </w:r>
             <w:r>
               <w:rPr>
-                <w:sz w:val="20"/>
-                <w:szCs w:val="20"/>
+                <w:rFonts w:asciiTheme="minorHAnsi" w:hAnsiTheme="minorHAnsi" w:cstheme="minorHAnsi"/>
+                <w:sz w:val="24"/>
+                <w:szCs w:val="24"/>
               </w:rPr>
               <w:t xml:space="preserve">oti inviati dai </w:t>
             </w:r>
             <w:r>
               <w:rPr>
-                <w:sz w:val="20"/>
-                <w:szCs w:val="20"/>
+                <w:rFonts w:asciiTheme="minorHAnsi" w:hAnsiTheme="minorHAnsi" w:cstheme="minorHAnsi"/>
+                <w:sz w:val="24"/>
+                <w:szCs w:val="24"/>
               </w:rPr>
               <w:t>D</w:t>
             </w:r>
             <w:r>
               <w:rPr>
-                <w:sz w:val="20"/>
-                <w:szCs w:val="20"/>
+                <w:rFonts w:asciiTheme="minorHAnsi" w:hAnsiTheme="minorHAnsi" w:cstheme="minorHAnsi"/>
+                <w:sz w:val="24"/>
+                <w:szCs w:val="24"/>
               </w:rPr>
               <w:t>ocenti</w:t>
             </w:r>
             <w:r>
               <w:rPr>
-                <w:sz w:val="20"/>
-                <w:szCs w:val="20"/>
+                <w:rFonts w:asciiTheme="minorHAnsi" w:hAnsiTheme="minorHAnsi" w:cstheme="minorHAnsi"/>
+                <w:sz w:val="24"/>
+                <w:szCs w:val="24"/>
               </w:rPr>
               <w:t>.</w:t>
             </w:r>
@@ -1685,14 +1735,16 @@
               <w:spacing w:line="240" w:lineRule="auto"/>
               <w:ind w:left="100" w:right="100"/>
               <w:rPr>
-                <w:sz w:val="20"/>
-                <w:szCs w:val="20"/>
+                <w:rFonts w:asciiTheme="minorHAnsi" w:hAnsiTheme="minorHAnsi" w:cstheme="minorHAnsi"/>
+                <w:sz w:val="24"/>
+                <w:szCs w:val="24"/>
               </w:rPr>
             </w:pPr>
             <w:r>
               <w:rPr>
-                <w:sz w:val="20"/>
-                <w:szCs w:val="20"/>
+                <w:rFonts w:asciiTheme="minorHAnsi" w:hAnsiTheme="minorHAnsi" w:cstheme="minorHAnsi"/>
+                <w:sz w:val="24"/>
+                <w:szCs w:val="24"/>
               </w:rPr>
               <w:t>Studente</w:t>
             </w:r>
@@ -1720,63 +1772,72 @@
               <w:spacing w:line="240" w:lineRule="auto"/>
               <w:ind w:left="100" w:right="100"/>
               <w:rPr>
-                <w:sz w:val="20"/>
-                <w:szCs w:val="20"/>
+                <w:rFonts w:asciiTheme="minorHAnsi" w:hAnsiTheme="minorHAnsi" w:cstheme="minorHAnsi"/>
+                <w:sz w:val="24"/>
+                <w:szCs w:val="24"/>
               </w:rPr>
             </w:pPr>
             <w:r>
               <w:rPr>
-                <w:sz w:val="20"/>
-                <w:szCs w:val="20"/>
+                <w:rFonts w:asciiTheme="minorHAnsi" w:hAnsiTheme="minorHAnsi" w:cstheme="minorHAnsi"/>
+                <w:sz w:val="24"/>
+                <w:szCs w:val="24"/>
               </w:rPr>
               <w:t xml:space="preserve">Utente </w:t>
             </w:r>
             <w:r>
               <w:rPr>
-                <w:sz w:val="20"/>
-                <w:szCs w:val="20"/>
+                <w:rFonts w:asciiTheme="minorHAnsi" w:hAnsiTheme="minorHAnsi" w:cstheme="minorHAnsi"/>
+                <w:sz w:val="24"/>
+                <w:szCs w:val="24"/>
               </w:rPr>
               <w:t xml:space="preserve">Studente. Si occupa della gestione dei suoi </w:t>
             </w:r>
             <w:r>
               <w:rPr>
-                <w:sz w:val="20"/>
-                <w:szCs w:val="20"/>
+                <w:rFonts w:asciiTheme="minorHAnsi" w:hAnsiTheme="minorHAnsi" w:cstheme="minorHAnsi"/>
+                <w:sz w:val="24"/>
+                <w:szCs w:val="24"/>
               </w:rPr>
               <w:t>C</w:t>
             </w:r>
             <w:r>
               <w:rPr>
-                <w:sz w:val="20"/>
-                <w:szCs w:val="20"/>
+                <w:rFonts w:asciiTheme="minorHAnsi" w:hAnsiTheme="minorHAnsi" w:cstheme="minorHAnsi"/>
+                <w:sz w:val="24"/>
+                <w:szCs w:val="24"/>
               </w:rPr>
               <w:t xml:space="preserve">orsi, </w:t>
             </w:r>
             <w:r>
               <w:rPr>
-                <w:sz w:val="20"/>
-                <w:szCs w:val="20"/>
+                <w:rFonts w:asciiTheme="minorHAnsi" w:hAnsiTheme="minorHAnsi" w:cstheme="minorHAnsi"/>
+                <w:sz w:val="24"/>
+                <w:szCs w:val="24"/>
               </w:rPr>
               <w:t>E</w:t>
             </w:r>
             <w:r>
               <w:rPr>
-                <w:sz w:val="20"/>
-                <w:szCs w:val="20"/>
+                <w:rFonts w:asciiTheme="minorHAnsi" w:hAnsiTheme="minorHAnsi" w:cstheme="minorHAnsi"/>
+                <w:sz w:val="24"/>
+                <w:szCs w:val="24"/>
               </w:rPr>
               <w:t xml:space="preserve">sami, </w:t>
             </w:r>
             <w:r>
               <w:rPr>
-                <w:sz w:val="20"/>
-                <w:szCs w:val="20"/>
+                <w:rFonts w:asciiTheme="minorHAnsi" w:hAnsiTheme="minorHAnsi" w:cstheme="minorHAnsi"/>
+                <w:sz w:val="24"/>
+                <w:szCs w:val="24"/>
               </w:rPr>
               <w:t>V</w:t>
             </w:r>
             <w:r>
               <w:rPr>
-                <w:sz w:val="20"/>
-                <w:szCs w:val="20"/>
+                <w:rFonts w:asciiTheme="minorHAnsi" w:hAnsiTheme="minorHAnsi" w:cstheme="minorHAnsi"/>
+                <w:sz w:val="24"/>
+                <w:szCs w:val="24"/>
               </w:rPr>
               <w:t>oti.</w:t>
             </w:r>
@@ -1809,14 +1870,16 @@
               <w:spacing w:line="240" w:lineRule="auto"/>
               <w:ind w:left="100" w:right="100"/>
               <w:rPr>
-                <w:sz w:val="20"/>
-                <w:szCs w:val="20"/>
+                <w:rFonts w:asciiTheme="minorHAnsi" w:hAnsiTheme="minorHAnsi" w:cstheme="minorHAnsi"/>
+                <w:sz w:val="24"/>
+                <w:szCs w:val="24"/>
               </w:rPr>
             </w:pPr>
             <w:r>
               <w:rPr>
-                <w:sz w:val="20"/>
-                <w:szCs w:val="20"/>
+                <w:rFonts w:asciiTheme="minorHAnsi" w:hAnsiTheme="minorHAnsi" w:cstheme="minorHAnsi"/>
+                <w:sz w:val="24"/>
+                <w:szCs w:val="24"/>
               </w:rPr>
               <w:t>Utente</w:t>
             </w:r>
@@ -1844,14 +1907,16 @@
               <w:spacing w:line="240" w:lineRule="auto"/>
               <w:ind w:left="100" w:right="100"/>
               <w:rPr>
-                <w:sz w:val="20"/>
-                <w:szCs w:val="20"/>
+                <w:rFonts w:asciiTheme="minorHAnsi" w:hAnsiTheme="minorHAnsi" w:cstheme="minorHAnsi"/>
+                <w:sz w:val="24"/>
+                <w:szCs w:val="24"/>
               </w:rPr>
             </w:pPr>
             <w:r>
               <w:rPr>
-                <w:sz w:val="20"/>
-                <w:szCs w:val="20"/>
+                <w:rFonts w:asciiTheme="minorHAnsi" w:hAnsiTheme="minorHAnsi" w:cstheme="minorHAnsi"/>
+                <w:sz w:val="24"/>
+                <w:szCs w:val="24"/>
               </w:rPr>
               <w:t>Entità generica per rappresentare tutti gli utenti del sito.</w:t>
             </w:r>
@@ -1884,14 +1949,16 @@
               <w:spacing w:line="240" w:lineRule="auto"/>
               <w:ind w:left="100" w:right="100"/>
               <w:rPr>
-                <w:sz w:val="20"/>
-                <w:szCs w:val="20"/>
+                <w:rFonts w:asciiTheme="minorHAnsi" w:hAnsiTheme="minorHAnsi" w:cstheme="minorHAnsi"/>
+                <w:sz w:val="24"/>
+                <w:szCs w:val="24"/>
               </w:rPr>
             </w:pPr>
             <w:r>
               <w:rPr>
-                <w:sz w:val="20"/>
-                <w:szCs w:val="20"/>
+                <w:rFonts w:asciiTheme="minorHAnsi" w:hAnsiTheme="minorHAnsi" w:cstheme="minorHAnsi"/>
+                <w:sz w:val="24"/>
+                <w:szCs w:val="24"/>
               </w:rPr>
               <w:t>Voto</w:t>
             </w:r>
@@ -1919,21 +1986,24 @@
               <w:spacing w:line="240" w:lineRule="auto"/>
               <w:ind w:left="100" w:right="100"/>
               <w:rPr>
-                <w:sz w:val="20"/>
-                <w:szCs w:val="20"/>
+                <w:rFonts w:asciiTheme="minorHAnsi" w:hAnsiTheme="minorHAnsi" w:cstheme="minorHAnsi"/>
+                <w:sz w:val="24"/>
+                <w:szCs w:val="24"/>
               </w:rPr>
             </w:pPr>
             <w:r>
               <w:rPr>
-                <w:sz w:val="20"/>
-                <w:szCs w:val="20"/>
+                <w:rFonts w:asciiTheme="minorHAnsi" w:hAnsiTheme="minorHAnsi" w:cstheme="minorHAnsi"/>
+                <w:sz w:val="24"/>
+                <w:szCs w:val="24"/>
               </w:rPr>
               <w:t>Votazione assegnata ad uno Studente</w:t>
             </w:r>
             <w:r>
               <w:rPr>
-                <w:sz w:val="20"/>
-                <w:szCs w:val="20"/>
+                <w:rFonts w:asciiTheme="minorHAnsi" w:hAnsiTheme="minorHAnsi" w:cstheme="minorHAnsi"/>
+                <w:sz w:val="24"/>
+                <w:szCs w:val="24"/>
               </w:rPr>
               <w:t xml:space="preserve"> da un Docente, associata ad un Esame.</w:t>
             </w:r>
@@ -1941,7 +2011,13 @@
         </w:tc>
       </w:tr>
     </w:tbl>
-    <w:p/>
+    <w:p>
+      <w:pPr>
+        <w:rPr>
+          <w:rFonts w:cstheme="minorHAnsi"/>
+        </w:rPr>
+      </w:pPr>
+    </w:p>
     <w:sectPr>
       <w:pgSz w:w="11900" w:h="16840"/>
       <w:pgMar w:top="1417" w:right="1134" w:bottom="1134" w:left="1134" w:header="708" w:footer="708" w:gutter="0"/>

</xml_diff>